<commit_message>
docs: :memo: Añadido APO
</commit_message>
<xml_diff>
--- a/documentacion_fuentes_grupo_1_10/Carpeta Planificación/1.Carpeta planes/PLAN DE GESTION DEL CAMBIO_v1.0.docx
+++ b/documentacion_fuentes_grupo_1_10/Carpeta Planificación/1.Carpeta planes/PLAN DE GESTION DEL CAMBIO_v1.0.docx
@@ -1,6 +1,6 @@
 
 <file path=word/document.xml><?xml version="1.0" encoding="utf-8"?>
-<w:document xmlns:wpc="http://schemas.microsoft.com/office/word/2010/wordprocessingCanvas" xmlns:cx="http://schemas.microsoft.com/office/drawing/2014/chartex" xmlns:cx1="http://schemas.microsoft.com/office/drawing/2015/9/8/chartex" xmlns:cx2="http://schemas.microsoft.com/office/drawing/2015/10/21/chartex" xmlns:cx3="http://schemas.microsoft.com/office/drawing/2016/5/9/chartex" xmlns:cx4="http://schemas.microsoft.com/office/drawing/2016/5/10/chartex" xmlns:cx5="http://schemas.microsoft.com/office/drawing/2016/5/11/chartex" xmlns:cx6="http://schemas.microsoft.com/office/drawing/2016/5/12/chartex" xmlns:cx7="http://schemas.microsoft.com/office/drawing/2016/5/13/chartex" xmlns:cx8="http://schemas.microsoft.com/office/drawing/2016/5/14/chartex" xmlns:mc="http://schemas.openxmlformats.org/markup-compatibility/2006" xmlns:aink="http://schemas.microsoft.com/office/drawing/2016/ink" xmlns:am3d="http://schemas.microsoft.com/office/drawing/2017/model3d" xmlns:o="urn:schemas-microsoft-com:office:office" xmlns:oel="http://schemas.microsoft.com/office/2019/extlst" xmlns:r="http://schemas.openxmlformats.org/officeDocument/2006/relationships" xmlns:m="http://schemas.openxmlformats.org/officeDocument/2006/math" xmlns:v="urn:schemas-microsoft-com:vml" xmlns:wp14="http://schemas.microsoft.com/office/word/2010/wordprocessingDrawing" xmlns:wp="http://schemas.openxmlformats.org/drawingml/2006/wordprocessingDrawing" xmlns:w10="urn:schemas-microsoft-com:office:word" xmlns:w="http://schemas.openxmlformats.org/wordprocessingml/2006/main" xmlns:w14="http://schemas.microsoft.com/office/word/2010/wordml" xmlns:w15="http://schemas.microsoft.com/office/word/2012/wordml" xmlns:w16cex="http://schemas.microsoft.com/office/word/2018/wordml/cex" xmlns:w16cid="http://schemas.microsoft.com/office/word/2016/wordml/cid" xmlns:w16="http://schemas.microsoft.com/office/word/2018/wordml" xmlns:w16du="http://schemas.microsoft.com/office/word/2023/wordml/word16du" xmlns:w16sdtdh="http://schemas.microsoft.com/office/word/2020/wordml/sdtdatahash" xmlns:w16sdtfl="http://schemas.microsoft.com/office/word/2024/wordml/sdtformatlock" xmlns:w16se="http://schemas.microsoft.com/office/word/2015/wordml/symex" xmlns:wpg="http://schemas.microsoft.com/office/word/2010/wordprocessingGroup" xmlns:wpi="http://schemas.microsoft.com/office/word/2010/wordprocessingInk" xmlns:wne="http://schemas.microsoft.com/office/word/2006/wordml" xmlns:wps="http://schemas.microsoft.com/office/word/2010/wordprocessingShape" mc:Ignorable="w14 w15 w16se w16cid w16 w16cex w16sdtdh w16sdtfl w16du wp14">
+<w:document xmlns:wpc="http://schemas.microsoft.com/office/word/2010/wordprocessingCanvas" xmlns:cx="http://schemas.microsoft.com/office/drawing/2014/chartex" xmlns:cx1="http://schemas.microsoft.com/office/drawing/2015/9/8/chartex" xmlns:cx2="http://schemas.microsoft.com/office/drawing/2015/10/21/chartex" xmlns:cx3="http://schemas.microsoft.com/office/drawing/2016/5/9/chartex" xmlns:cx4="http://schemas.microsoft.com/office/drawing/2016/5/10/chartex" xmlns:cx5="http://schemas.microsoft.com/office/drawing/2016/5/11/chartex" xmlns:cx6="http://schemas.microsoft.com/office/drawing/2016/5/12/chartex" xmlns:cx7="http://schemas.microsoft.com/office/drawing/2016/5/13/chartex" xmlns:cx8="http://schemas.microsoft.com/office/drawing/2016/5/14/chartex" xmlns:mc="http://schemas.openxmlformats.org/markup-compatibility/2006" xmlns:aink="http://schemas.microsoft.com/office/drawing/2016/ink" xmlns:am3d="http://schemas.microsoft.com/office/drawing/2017/model3d" xmlns:o="urn:schemas-microsoft-com:office:office" xmlns:r="http://schemas.openxmlformats.org/officeDocument/2006/relationships" xmlns:m="http://schemas.openxmlformats.org/officeDocument/2006/math" xmlns:v="urn:schemas-microsoft-com:vml" xmlns:wp14="http://schemas.microsoft.com/office/word/2010/wordprocessingDrawing" xmlns:wp="http://schemas.openxmlformats.org/drawingml/2006/wordprocessingDrawing" xmlns:w10="urn:schemas-microsoft-com:office:word" xmlns:w="http://schemas.openxmlformats.org/wordprocessingml/2006/main" xmlns:w14="http://schemas.microsoft.com/office/word/2010/wordml" xmlns:w15="http://schemas.microsoft.com/office/word/2012/wordml" xmlns:w16cex="http://schemas.microsoft.com/office/word/2018/wordml/cex" xmlns:w16cid="http://schemas.microsoft.com/office/word/2016/wordml/cid" xmlns:w16="http://schemas.microsoft.com/office/word/2018/wordml" xmlns:w16sdtdh="http://schemas.microsoft.com/office/word/2020/wordml/sdtdatahash" xmlns:w16se="http://schemas.microsoft.com/office/word/2015/wordml/symex" xmlns:wpg="http://schemas.microsoft.com/office/word/2010/wordprocessingGroup" xmlns:wpi="http://schemas.microsoft.com/office/word/2010/wordprocessingInk" xmlns:wne="http://schemas.microsoft.com/office/word/2006/wordml" xmlns:wps="http://schemas.microsoft.com/office/word/2010/wordprocessingShape" mc:Ignorable="w14 w15 w16se w16cid w16 w16cex w16sdtdh wp14">
   <w:body>
     <w:p>
       <w:pPr>
@@ -58,23 +58,13 @@
                 <w:sz w:val="20"/>
               </w:rPr>
             </w:pPr>
-            <w:proofErr w:type="spellStart"/>
-            <w:r>
-              <w:rPr>
-                <w:b/>
-                <w:color w:val="0070C0"/>
-                <w:sz w:val="20"/>
-              </w:rPr>
-              <w:t>Orchid</w:t>
-            </w:r>
-            <w:proofErr w:type="spellEnd"/>
-            <w:r>
-              <w:rPr>
-                <w:b/>
-                <w:color w:val="0070C0"/>
-                <w:sz w:val="20"/>
-              </w:rPr>
-              <w:t xml:space="preserve"> Cosmetics</w:t>
+            <w:r>
+              <w:rPr>
+                <w:b/>
+                <w:color w:val="0070C0"/>
+                <w:sz w:val="20"/>
+              </w:rPr>
+              <w:t>Orchid Cosmetics</w:t>
             </w:r>
           </w:p>
         </w:tc>
@@ -286,11 +276,22 @@
           </w:p>
           <w:p>
             <w:pPr>
-              <w:spacing w:afterAutospacing="0"/>
-              <w:rPr>
-                <w:sz w:val="20"/>
-              </w:rPr>
-            </w:pPr>
+              <w:rPr>
+                <w:rFonts w:cstheme="minorHAnsi"/>
+                <w:color w:val="0070C0"/>
+                <w:sz w:val="20"/>
+                <w:lang w:val="es-ES"/>
+              </w:rPr>
+            </w:pPr>
+            <w:r>
+              <w:rPr>
+                <w:rFonts w:cstheme="minorHAnsi"/>
+                <w:color w:val="0070C0"/>
+                <w:sz w:val="20"/>
+                <w:lang w:val="es-ES"/>
+              </w:rPr>
+              <w:t>Plantilla del registro de cambios.</w:t>
+            </w:r>
           </w:p>
           <w:p>
             <w:pPr>
@@ -1468,7 +1469,7 @@
                 <w:sz w:val="20"/>
                 <w:lang w:val="es-ES"/>
               </w:rPr>
-              <w:t xml:space="preserve">Se analiza el cambio para ver su nivel de prioridad. Si la prioridad del análisis fuese baja o media, se realizaría el procedimiento saltándose la fase IV. Si fuese alta prioridad, se seguiría hasta la Fase V y </w:t>
+              <w:t xml:space="preserve">Se analiza el cambio para ver su nivel de prioridad. Si la prioridad del análisis fuese baja o media, se realizaría el procedimiento saltándose la fase IV. Si fuese alta prioridad, se </w:t>
             </w:r>
             <w:r>
               <w:rPr>
@@ -1478,7 +1479,7 @@
                 <w:lang w:val="es-ES"/>
               </w:rPr>
               <w:lastRenderedPageBreak/>
-              <w:t>luego terminaría el procedimiento</w:t>
+              <w:t>seguiría hasta la Fase V y luego terminaría el procedimiento</w:t>
             </w:r>
           </w:p>
         </w:tc>
@@ -1870,7 +1871,7 @@
 </file>
 
 <file path=word/endnotes.xml><?xml version="1.0" encoding="utf-8"?>
-<w:endnotes xmlns:wpc="http://schemas.microsoft.com/office/word/2010/wordprocessingCanvas" xmlns:cx="http://schemas.microsoft.com/office/drawing/2014/chartex" xmlns:cx1="http://schemas.microsoft.com/office/drawing/2015/9/8/chartex" xmlns:cx2="http://schemas.microsoft.com/office/drawing/2015/10/21/chartex" xmlns:cx3="http://schemas.microsoft.com/office/drawing/2016/5/9/chartex" xmlns:cx4="http://schemas.microsoft.com/office/drawing/2016/5/10/chartex" xmlns:cx5="http://schemas.microsoft.com/office/drawing/2016/5/11/chartex" xmlns:cx6="http://schemas.microsoft.com/office/drawing/2016/5/12/chartex" xmlns:cx7="http://schemas.microsoft.com/office/drawing/2016/5/13/chartex" xmlns:cx8="http://schemas.microsoft.com/office/drawing/2016/5/14/chartex" xmlns:mc="http://schemas.openxmlformats.org/markup-compatibility/2006" xmlns:aink="http://schemas.microsoft.com/office/drawing/2016/ink" xmlns:am3d="http://schemas.microsoft.com/office/drawing/2017/model3d" xmlns:o="urn:schemas-microsoft-com:office:office" xmlns:oel="http://schemas.microsoft.com/office/2019/extlst" xmlns:r="http://schemas.openxmlformats.org/officeDocument/2006/relationships" xmlns:m="http://schemas.openxmlformats.org/officeDocument/2006/math" xmlns:v="urn:schemas-microsoft-com:vml" xmlns:wp14="http://schemas.microsoft.com/office/word/2010/wordprocessingDrawing" xmlns:wp="http://schemas.openxmlformats.org/drawingml/2006/wordprocessingDrawing" xmlns:w10="urn:schemas-microsoft-com:office:word" xmlns:w="http://schemas.openxmlformats.org/wordprocessingml/2006/main" xmlns:w14="http://schemas.microsoft.com/office/word/2010/wordml" xmlns:w15="http://schemas.microsoft.com/office/word/2012/wordml" xmlns:w16cex="http://schemas.microsoft.com/office/word/2018/wordml/cex" xmlns:w16cid="http://schemas.microsoft.com/office/word/2016/wordml/cid" xmlns:w16="http://schemas.microsoft.com/office/word/2018/wordml" xmlns:w16du="http://schemas.microsoft.com/office/word/2023/wordml/word16du" xmlns:w16sdtdh="http://schemas.microsoft.com/office/word/2020/wordml/sdtdatahash" xmlns:w16sdtfl="http://schemas.microsoft.com/office/word/2024/wordml/sdtformatlock" xmlns:w16se="http://schemas.microsoft.com/office/word/2015/wordml/symex" xmlns:wpg="http://schemas.microsoft.com/office/word/2010/wordprocessingGroup" xmlns:wpi="http://schemas.microsoft.com/office/word/2010/wordprocessingInk" xmlns:wne="http://schemas.microsoft.com/office/word/2006/wordml" xmlns:wps="http://schemas.microsoft.com/office/word/2010/wordprocessingShape" mc:Ignorable="w14 w15 w16se w16cid w16 w16cex w16sdtdh w16sdtfl w16du wp14">
+<w:endnotes xmlns:wpc="http://schemas.microsoft.com/office/word/2010/wordprocessingCanvas" xmlns:cx="http://schemas.microsoft.com/office/drawing/2014/chartex" xmlns:cx1="http://schemas.microsoft.com/office/drawing/2015/9/8/chartex" xmlns:cx2="http://schemas.microsoft.com/office/drawing/2015/10/21/chartex" xmlns:cx3="http://schemas.microsoft.com/office/drawing/2016/5/9/chartex" xmlns:cx4="http://schemas.microsoft.com/office/drawing/2016/5/10/chartex" xmlns:cx5="http://schemas.microsoft.com/office/drawing/2016/5/11/chartex" xmlns:cx6="http://schemas.microsoft.com/office/drawing/2016/5/12/chartex" xmlns:cx7="http://schemas.microsoft.com/office/drawing/2016/5/13/chartex" xmlns:cx8="http://schemas.microsoft.com/office/drawing/2016/5/14/chartex" xmlns:mc="http://schemas.openxmlformats.org/markup-compatibility/2006" xmlns:aink="http://schemas.microsoft.com/office/drawing/2016/ink" xmlns:am3d="http://schemas.microsoft.com/office/drawing/2017/model3d" xmlns:o="urn:schemas-microsoft-com:office:office" xmlns:r="http://schemas.openxmlformats.org/officeDocument/2006/relationships" xmlns:m="http://schemas.openxmlformats.org/officeDocument/2006/math" xmlns:v="urn:schemas-microsoft-com:vml" xmlns:wp14="http://schemas.microsoft.com/office/word/2010/wordprocessingDrawing" xmlns:wp="http://schemas.openxmlformats.org/drawingml/2006/wordprocessingDrawing" xmlns:w10="urn:schemas-microsoft-com:office:word" xmlns:w="http://schemas.openxmlformats.org/wordprocessingml/2006/main" xmlns:w14="http://schemas.microsoft.com/office/word/2010/wordml" xmlns:w15="http://schemas.microsoft.com/office/word/2012/wordml" xmlns:w16cex="http://schemas.microsoft.com/office/word/2018/wordml/cex" xmlns:w16cid="http://schemas.microsoft.com/office/word/2016/wordml/cid" xmlns:w16="http://schemas.microsoft.com/office/word/2018/wordml" xmlns:w16sdtdh="http://schemas.microsoft.com/office/word/2020/wordml/sdtdatahash" xmlns:w16se="http://schemas.microsoft.com/office/word/2015/wordml/symex" xmlns:wpg="http://schemas.microsoft.com/office/word/2010/wordprocessingGroup" xmlns:wpi="http://schemas.microsoft.com/office/word/2010/wordprocessingInk" xmlns:wne="http://schemas.microsoft.com/office/word/2006/wordml" xmlns:wps="http://schemas.microsoft.com/office/word/2010/wordprocessingShape" mc:Ignorable="w14 w15 w16se w16cid w16 w16cex w16sdtdh wp14">
   <w:endnote w:type="separator" w:id="-1">
     <w:p>
       <w:pPr>
@@ -1895,7 +1896,7 @@
 </file>
 
 <file path=word/footer1.xml><?xml version="1.0" encoding="utf-8"?>
-<w:ftr xmlns:wpc="http://schemas.microsoft.com/office/word/2010/wordprocessingCanvas" xmlns:cx="http://schemas.microsoft.com/office/drawing/2014/chartex" xmlns:cx1="http://schemas.microsoft.com/office/drawing/2015/9/8/chartex" xmlns:cx2="http://schemas.microsoft.com/office/drawing/2015/10/21/chartex" xmlns:cx3="http://schemas.microsoft.com/office/drawing/2016/5/9/chartex" xmlns:cx4="http://schemas.microsoft.com/office/drawing/2016/5/10/chartex" xmlns:cx5="http://schemas.microsoft.com/office/drawing/2016/5/11/chartex" xmlns:cx6="http://schemas.microsoft.com/office/drawing/2016/5/12/chartex" xmlns:cx7="http://schemas.microsoft.com/office/drawing/2016/5/13/chartex" xmlns:cx8="http://schemas.microsoft.com/office/drawing/2016/5/14/chartex" xmlns:mc="http://schemas.openxmlformats.org/markup-compatibility/2006" xmlns:aink="http://schemas.microsoft.com/office/drawing/2016/ink" xmlns:am3d="http://schemas.microsoft.com/office/drawing/2017/model3d" xmlns:o="urn:schemas-microsoft-com:office:office" xmlns:oel="http://schemas.microsoft.com/office/2019/extlst" xmlns:r="http://schemas.openxmlformats.org/officeDocument/2006/relationships" xmlns:m="http://schemas.openxmlformats.org/officeDocument/2006/math" xmlns:v="urn:schemas-microsoft-com:vml" xmlns:wp14="http://schemas.microsoft.com/office/word/2010/wordprocessingDrawing" xmlns:wp="http://schemas.openxmlformats.org/drawingml/2006/wordprocessingDrawing" xmlns:w10="urn:schemas-microsoft-com:office:word" xmlns:w="http://schemas.openxmlformats.org/wordprocessingml/2006/main" xmlns:w14="http://schemas.microsoft.com/office/word/2010/wordml" xmlns:w15="http://schemas.microsoft.com/office/word/2012/wordml" xmlns:w16cex="http://schemas.microsoft.com/office/word/2018/wordml/cex" xmlns:w16cid="http://schemas.microsoft.com/office/word/2016/wordml/cid" xmlns:w16="http://schemas.microsoft.com/office/word/2018/wordml" xmlns:w16du="http://schemas.microsoft.com/office/word/2023/wordml/word16du" xmlns:w16sdtdh="http://schemas.microsoft.com/office/word/2020/wordml/sdtdatahash" xmlns:w16sdtfl="http://schemas.microsoft.com/office/word/2024/wordml/sdtformatlock" xmlns:w16se="http://schemas.microsoft.com/office/word/2015/wordml/symex" xmlns:wpg="http://schemas.microsoft.com/office/word/2010/wordprocessingGroup" xmlns:wpi="http://schemas.microsoft.com/office/word/2010/wordprocessingInk" xmlns:wne="http://schemas.microsoft.com/office/word/2006/wordml" xmlns:wps="http://schemas.microsoft.com/office/word/2010/wordprocessingShape" mc:Ignorable="w14 w15 w16se w16cid w16 w16cex w16sdtdh w16sdtfl w16du wp14">
+<w:ftr xmlns:wpc="http://schemas.microsoft.com/office/word/2010/wordprocessingCanvas" xmlns:cx="http://schemas.microsoft.com/office/drawing/2014/chartex" xmlns:cx1="http://schemas.microsoft.com/office/drawing/2015/9/8/chartex" xmlns:cx2="http://schemas.microsoft.com/office/drawing/2015/10/21/chartex" xmlns:cx3="http://schemas.microsoft.com/office/drawing/2016/5/9/chartex" xmlns:cx4="http://schemas.microsoft.com/office/drawing/2016/5/10/chartex" xmlns:cx5="http://schemas.microsoft.com/office/drawing/2016/5/11/chartex" xmlns:cx6="http://schemas.microsoft.com/office/drawing/2016/5/12/chartex" xmlns:cx7="http://schemas.microsoft.com/office/drawing/2016/5/13/chartex" xmlns:cx8="http://schemas.microsoft.com/office/drawing/2016/5/14/chartex" xmlns:mc="http://schemas.openxmlformats.org/markup-compatibility/2006" xmlns:aink="http://schemas.microsoft.com/office/drawing/2016/ink" xmlns:am3d="http://schemas.microsoft.com/office/drawing/2017/model3d" xmlns:o="urn:schemas-microsoft-com:office:office" xmlns:r="http://schemas.openxmlformats.org/officeDocument/2006/relationships" xmlns:m="http://schemas.openxmlformats.org/officeDocument/2006/math" xmlns:v="urn:schemas-microsoft-com:vml" xmlns:wp14="http://schemas.microsoft.com/office/word/2010/wordprocessingDrawing" xmlns:wp="http://schemas.openxmlformats.org/drawingml/2006/wordprocessingDrawing" xmlns:w10="urn:schemas-microsoft-com:office:word" xmlns:w="http://schemas.openxmlformats.org/wordprocessingml/2006/main" xmlns:w14="http://schemas.microsoft.com/office/word/2010/wordml" xmlns:w15="http://schemas.microsoft.com/office/word/2012/wordml" xmlns:w16cex="http://schemas.microsoft.com/office/word/2018/wordml/cex" xmlns:w16cid="http://schemas.microsoft.com/office/word/2016/wordml/cid" xmlns:w16="http://schemas.microsoft.com/office/word/2018/wordml" xmlns:w16sdtdh="http://schemas.microsoft.com/office/word/2020/wordml/sdtdatahash" xmlns:w16se="http://schemas.microsoft.com/office/word/2015/wordml/symex" xmlns:wpg="http://schemas.microsoft.com/office/word/2010/wordprocessingGroup" xmlns:wpi="http://schemas.microsoft.com/office/word/2010/wordprocessingInk" xmlns:wne="http://schemas.microsoft.com/office/word/2006/wordml" xmlns:wps="http://schemas.microsoft.com/office/word/2010/wordprocessingShape" mc:Ignorable="w14 w15 w16se w16cid w16 w16cex w16sdtdh wp14">
   <w:p>
     <w:pPr>
       <w:pStyle w:val="Piedepgina"/>
@@ -1941,14 +1942,27 @@
     <w:r>
       <w:t xml:space="preserve"> de </w:t>
     </w:r>
-    <w:fldSimple w:instr=" NUMPAGES   \* MERGEFORMAT ">
-      <w:r>
-        <w:rPr>
-          <w:noProof/>
-        </w:rPr>
-        <w:t>1</w:t>
-      </w:r>
-    </w:fldSimple>
+    <w:r>
+      <w:fldChar w:fldCharType="begin"/>
+    </w:r>
+    <w:r>
+      <w:instrText xml:space="preserve"> NUMPAGES   \* MERGEFORMAT </w:instrText>
+    </w:r>
+    <w:r>
+      <w:fldChar w:fldCharType="separate"/>
+    </w:r>
+    <w:r>
+      <w:rPr>
+        <w:noProof/>
+      </w:rPr>
+      <w:t>1</w:t>
+    </w:r>
+    <w:r>
+      <w:rPr>
+        <w:noProof/>
+      </w:rPr>
+      <w:fldChar w:fldCharType="end"/>
+    </w:r>
   </w:p>
   <w:p>
     <w:pPr>
@@ -1966,20 +1980,18 @@
         <w:rFonts w:ascii="Copperplate Gothic Bold" w:hAnsi="Copperplate Gothic Bold"/>
       </w:rPr>
     </w:pPr>
-    <w:proofErr w:type="spellStart"/>
     <w:r>
       <w:rPr>
         <w:rFonts w:ascii="Copperplate Gothic Bold" w:hAnsi="Copperplate Gothic Bold"/>
       </w:rPr>
       <w:t>pgpi</w:t>
     </w:r>
-    <w:proofErr w:type="spellEnd"/>
   </w:p>
 </w:ftr>
 </file>
 
 <file path=word/footnotes.xml><?xml version="1.0" encoding="utf-8"?>
-<w:footnotes xmlns:wpc="http://schemas.microsoft.com/office/word/2010/wordprocessingCanvas" xmlns:cx="http://schemas.microsoft.com/office/drawing/2014/chartex" xmlns:cx1="http://schemas.microsoft.com/office/drawing/2015/9/8/chartex" xmlns:cx2="http://schemas.microsoft.com/office/drawing/2015/10/21/chartex" xmlns:cx3="http://schemas.microsoft.com/office/drawing/2016/5/9/chartex" xmlns:cx4="http://schemas.microsoft.com/office/drawing/2016/5/10/chartex" xmlns:cx5="http://schemas.microsoft.com/office/drawing/2016/5/11/chartex" xmlns:cx6="http://schemas.microsoft.com/office/drawing/2016/5/12/chartex" xmlns:cx7="http://schemas.microsoft.com/office/drawing/2016/5/13/chartex" xmlns:cx8="http://schemas.microsoft.com/office/drawing/2016/5/14/chartex" xmlns:mc="http://schemas.openxmlformats.org/markup-compatibility/2006" xmlns:aink="http://schemas.microsoft.com/office/drawing/2016/ink" xmlns:am3d="http://schemas.microsoft.com/office/drawing/2017/model3d" xmlns:o="urn:schemas-microsoft-com:office:office" xmlns:oel="http://schemas.microsoft.com/office/2019/extlst" xmlns:r="http://schemas.openxmlformats.org/officeDocument/2006/relationships" xmlns:m="http://schemas.openxmlformats.org/officeDocument/2006/math" xmlns:v="urn:schemas-microsoft-com:vml" xmlns:wp14="http://schemas.microsoft.com/office/word/2010/wordprocessingDrawing" xmlns:wp="http://schemas.openxmlformats.org/drawingml/2006/wordprocessingDrawing" xmlns:w10="urn:schemas-microsoft-com:office:word" xmlns:w="http://schemas.openxmlformats.org/wordprocessingml/2006/main" xmlns:w14="http://schemas.microsoft.com/office/word/2010/wordml" xmlns:w15="http://schemas.microsoft.com/office/word/2012/wordml" xmlns:w16cex="http://schemas.microsoft.com/office/word/2018/wordml/cex" xmlns:w16cid="http://schemas.microsoft.com/office/word/2016/wordml/cid" xmlns:w16="http://schemas.microsoft.com/office/word/2018/wordml" xmlns:w16du="http://schemas.microsoft.com/office/word/2023/wordml/word16du" xmlns:w16sdtdh="http://schemas.microsoft.com/office/word/2020/wordml/sdtdatahash" xmlns:w16sdtfl="http://schemas.microsoft.com/office/word/2024/wordml/sdtformatlock" xmlns:w16se="http://schemas.microsoft.com/office/word/2015/wordml/symex" xmlns:wpg="http://schemas.microsoft.com/office/word/2010/wordprocessingGroup" xmlns:wpi="http://schemas.microsoft.com/office/word/2010/wordprocessingInk" xmlns:wne="http://schemas.microsoft.com/office/word/2006/wordml" xmlns:wps="http://schemas.microsoft.com/office/word/2010/wordprocessingShape" mc:Ignorable="w14 w15 w16se w16cid w16 w16cex w16sdtdh w16sdtfl w16du wp14">
+<w:footnotes xmlns:wpc="http://schemas.microsoft.com/office/word/2010/wordprocessingCanvas" xmlns:cx="http://schemas.microsoft.com/office/drawing/2014/chartex" xmlns:cx1="http://schemas.microsoft.com/office/drawing/2015/9/8/chartex" xmlns:cx2="http://schemas.microsoft.com/office/drawing/2015/10/21/chartex" xmlns:cx3="http://schemas.microsoft.com/office/drawing/2016/5/9/chartex" xmlns:cx4="http://schemas.microsoft.com/office/drawing/2016/5/10/chartex" xmlns:cx5="http://schemas.microsoft.com/office/drawing/2016/5/11/chartex" xmlns:cx6="http://schemas.microsoft.com/office/drawing/2016/5/12/chartex" xmlns:cx7="http://schemas.microsoft.com/office/drawing/2016/5/13/chartex" xmlns:cx8="http://schemas.microsoft.com/office/drawing/2016/5/14/chartex" xmlns:mc="http://schemas.openxmlformats.org/markup-compatibility/2006" xmlns:aink="http://schemas.microsoft.com/office/drawing/2016/ink" xmlns:am3d="http://schemas.microsoft.com/office/drawing/2017/model3d" xmlns:o="urn:schemas-microsoft-com:office:office" xmlns:r="http://schemas.openxmlformats.org/officeDocument/2006/relationships" xmlns:m="http://schemas.openxmlformats.org/officeDocument/2006/math" xmlns:v="urn:schemas-microsoft-com:vml" xmlns:wp14="http://schemas.microsoft.com/office/word/2010/wordprocessingDrawing" xmlns:wp="http://schemas.openxmlformats.org/drawingml/2006/wordprocessingDrawing" xmlns:w10="urn:schemas-microsoft-com:office:word" xmlns:w="http://schemas.openxmlformats.org/wordprocessingml/2006/main" xmlns:w14="http://schemas.microsoft.com/office/word/2010/wordml" xmlns:w15="http://schemas.microsoft.com/office/word/2012/wordml" xmlns:w16cex="http://schemas.microsoft.com/office/word/2018/wordml/cex" xmlns:w16cid="http://schemas.microsoft.com/office/word/2016/wordml/cid" xmlns:w16="http://schemas.microsoft.com/office/word/2018/wordml" xmlns:w16sdtdh="http://schemas.microsoft.com/office/word/2020/wordml/sdtdatahash" xmlns:w16se="http://schemas.microsoft.com/office/word/2015/wordml/symex" xmlns:wpg="http://schemas.microsoft.com/office/word/2010/wordprocessingGroup" xmlns:wpi="http://schemas.microsoft.com/office/word/2010/wordprocessingInk" xmlns:wne="http://schemas.microsoft.com/office/word/2006/wordml" xmlns:wps="http://schemas.microsoft.com/office/word/2010/wordprocessingShape" mc:Ignorable="w14 w15 w16se w16cid w16 w16cex w16sdtdh wp14">
   <w:footnote w:type="separator" w:id="-1">
     <w:p>
       <w:pPr>
@@ -2004,7 +2016,7 @@
 </file>
 
 <file path=word/header1.xml><?xml version="1.0" encoding="utf-8"?>
-<w:hdr xmlns:wpc="http://schemas.microsoft.com/office/word/2010/wordprocessingCanvas" xmlns:cx="http://schemas.microsoft.com/office/drawing/2014/chartex" xmlns:cx1="http://schemas.microsoft.com/office/drawing/2015/9/8/chartex" xmlns:cx2="http://schemas.microsoft.com/office/drawing/2015/10/21/chartex" xmlns:cx3="http://schemas.microsoft.com/office/drawing/2016/5/9/chartex" xmlns:cx4="http://schemas.microsoft.com/office/drawing/2016/5/10/chartex" xmlns:cx5="http://schemas.microsoft.com/office/drawing/2016/5/11/chartex" xmlns:cx6="http://schemas.microsoft.com/office/drawing/2016/5/12/chartex" xmlns:cx7="http://schemas.microsoft.com/office/drawing/2016/5/13/chartex" xmlns:cx8="http://schemas.microsoft.com/office/drawing/2016/5/14/chartex" xmlns:mc="http://schemas.openxmlformats.org/markup-compatibility/2006" xmlns:aink="http://schemas.microsoft.com/office/drawing/2016/ink" xmlns:am3d="http://schemas.microsoft.com/office/drawing/2017/model3d" xmlns:o="urn:schemas-microsoft-com:office:office" xmlns:oel="http://schemas.microsoft.com/office/2019/extlst" xmlns:r="http://schemas.openxmlformats.org/officeDocument/2006/relationships" xmlns:m="http://schemas.openxmlformats.org/officeDocument/2006/math" xmlns:v="urn:schemas-microsoft-com:vml" xmlns:wp14="http://schemas.microsoft.com/office/word/2010/wordprocessingDrawing" xmlns:wp="http://schemas.openxmlformats.org/drawingml/2006/wordprocessingDrawing" xmlns:w10="urn:schemas-microsoft-com:office:word" xmlns:w="http://schemas.openxmlformats.org/wordprocessingml/2006/main" xmlns:w14="http://schemas.microsoft.com/office/word/2010/wordml" xmlns:w15="http://schemas.microsoft.com/office/word/2012/wordml" xmlns:w16cex="http://schemas.microsoft.com/office/word/2018/wordml/cex" xmlns:w16cid="http://schemas.microsoft.com/office/word/2016/wordml/cid" xmlns:w16="http://schemas.microsoft.com/office/word/2018/wordml" xmlns:w16du="http://schemas.microsoft.com/office/word/2023/wordml/word16du" xmlns:w16sdtdh="http://schemas.microsoft.com/office/word/2020/wordml/sdtdatahash" xmlns:w16sdtfl="http://schemas.microsoft.com/office/word/2024/wordml/sdtformatlock" xmlns:w16se="http://schemas.microsoft.com/office/word/2015/wordml/symex" xmlns:wpg="http://schemas.microsoft.com/office/word/2010/wordprocessingGroup" xmlns:wpi="http://schemas.microsoft.com/office/word/2010/wordprocessingInk" xmlns:wne="http://schemas.microsoft.com/office/word/2006/wordml" xmlns:wps="http://schemas.microsoft.com/office/word/2010/wordprocessingShape" mc:Ignorable="w14 w15 w16se w16cid w16 w16cex w16sdtdh w16sdtfl w16du wp14">
+<w:hdr xmlns:wpc="http://schemas.microsoft.com/office/word/2010/wordprocessingCanvas" xmlns:cx="http://schemas.microsoft.com/office/drawing/2014/chartex" xmlns:cx1="http://schemas.microsoft.com/office/drawing/2015/9/8/chartex" xmlns:cx2="http://schemas.microsoft.com/office/drawing/2015/10/21/chartex" xmlns:cx3="http://schemas.microsoft.com/office/drawing/2016/5/9/chartex" xmlns:cx4="http://schemas.microsoft.com/office/drawing/2016/5/10/chartex" xmlns:cx5="http://schemas.microsoft.com/office/drawing/2016/5/11/chartex" xmlns:cx6="http://schemas.microsoft.com/office/drawing/2016/5/12/chartex" xmlns:cx7="http://schemas.microsoft.com/office/drawing/2016/5/13/chartex" xmlns:cx8="http://schemas.microsoft.com/office/drawing/2016/5/14/chartex" xmlns:mc="http://schemas.openxmlformats.org/markup-compatibility/2006" xmlns:aink="http://schemas.microsoft.com/office/drawing/2016/ink" xmlns:am3d="http://schemas.microsoft.com/office/drawing/2017/model3d" xmlns:o="urn:schemas-microsoft-com:office:office" xmlns:r="http://schemas.openxmlformats.org/officeDocument/2006/relationships" xmlns:m="http://schemas.openxmlformats.org/officeDocument/2006/math" xmlns:v="urn:schemas-microsoft-com:vml" xmlns:wp14="http://schemas.microsoft.com/office/word/2010/wordprocessingDrawing" xmlns:wp="http://schemas.openxmlformats.org/drawingml/2006/wordprocessingDrawing" xmlns:w10="urn:schemas-microsoft-com:office:word" xmlns:w="http://schemas.openxmlformats.org/wordprocessingml/2006/main" xmlns:w14="http://schemas.microsoft.com/office/word/2010/wordml" xmlns:w15="http://schemas.microsoft.com/office/word/2012/wordml" xmlns:w16cex="http://schemas.microsoft.com/office/word/2018/wordml/cex" xmlns:w16cid="http://schemas.microsoft.com/office/word/2016/wordml/cid" xmlns:w16="http://schemas.microsoft.com/office/word/2018/wordml" xmlns:w16sdtdh="http://schemas.microsoft.com/office/word/2020/wordml/sdtdatahash" xmlns:w16se="http://schemas.microsoft.com/office/word/2015/wordml/symex" xmlns:wpg="http://schemas.microsoft.com/office/word/2010/wordprocessingGroup" xmlns:wpi="http://schemas.microsoft.com/office/word/2010/wordprocessingInk" xmlns:wne="http://schemas.microsoft.com/office/word/2006/wordml" xmlns:wps="http://schemas.microsoft.com/office/word/2010/wordprocessingShape" mc:Ignorable="w14 w15 w16se w16cid w16 w16cex w16sdtdh wp14">
   <w:p>
     <w:pPr>
       <w:pStyle w:val="Encabezado"/>
@@ -2058,7 +2070,7 @@
 </file>
 
 <file path=word/numbering.xml><?xml version="1.0" encoding="utf-8"?>
-<w:numbering xmlns:wpc="http://schemas.microsoft.com/office/word/2010/wordprocessingCanvas" xmlns:cx="http://schemas.microsoft.com/office/drawing/2014/chartex" xmlns:cx1="http://schemas.microsoft.com/office/drawing/2015/9/8/chartex" xmlns:cx2="http://schemas.microsoft.com/office/drawing/2015/10/21/chartex" xmlns:cx3="http://schemas.microsoft.com/office/drawing/2016/5/9/chartex" xmlns:cx4="http://schemas.microsoft.com/office/drawing/2016/5/10/chartex" xmlns:cx5="http://schemas.microsoft.com/office/drawing/2016/5/11/chartex" xmlns:cx6="http://schemas.microsoft.com/office/drawing/2016/5/12/chartex" xmlns:cx7="http://schemas.microsoft.com/office/drawing/2016/5/13/chartex" xmlns:cx8="http://schemas.microsoft.com/office/drawing/2016/5/14/chartex" xmlns:mc="http://schemas.openxmlformats.org/markup-compatibility/2006" xmlns:aink="http://schemas.microsoft.com/office/drawing/2016/ink" xmlns:am3d="http://schemas.microsoft.com/office/drawing/2017/model3d" xmlns:o="urn:schemas-microsoft-com:office:office" xmlns:oel="http://schemas.microsoft.com/office/2019/extlst" xmlns:r="http://schemas.openxmlformats.org/officeDocument/2006/relationships" xmlns:m="http://schemas.openxmlformats.org/officeDocument/2006/math" xmlns:v="urn:schemas-microsoft-com:vml" xmlns:wp14="http://schemas.microsoft.com/office/word/2010/wordprocessingDrawing" xmlns:wp="http://schemas.openxmlformats.org/drawingml/2006/wordprocessingDrawing" xmlns:w10="urn:schemas-microsoft-com:office:word" xmlns:w="http://schemas.openxmlformats.org/wordprocessingml/2006/main" xmlns:w14="http://schemas.microsoft.com/office/word/2010/wordml" xmlns:w15="http://schemas.microsoft.com/office/word/2012/wordml" xmlns:w16cex="http://schemas.microsoft.com/office/word/2018/wordml/cex" xmlns:w16cid="http://schemas.microsoft.com/office/word/2016/wordml/cid" xmlns:w16="http://schemas.microsoft.com/office/word/2018/wordml" xmlns:w16du="http://schemas.microsoft.com/office/word/2023/wordml/word16du" xmlns:w16sdtdh="http://schemas.microsoft.com/office/word/2020/wordml/sdtdatahash" xmlns:w16sdtfl="http://schemas.microsoft.com/office/word/2024/wordml/sdtformatlock" xmlns:w16se="http://schemas.microsoft.com/office/word/2015/wordml/symex" xmlns:wpg="http://schemas.microsoft.com/office/word/2010/wordprocessingGroup" xmlns:wpi="http://schemas.microsoft.com/office/word/2010/wordprocessingInk" xmlns:wne="http://schemas.microsoft.com/office/word/2006/wordml" xmlns:wps="http://schemas.microsoft.com/office/word/2010/wordprocessingShape" mc:Ignorable="w14 w15 w16se w16cid w16 w16cex w16sdtdh w16sdtfl w16du wp14">
+<w:numbering xmlns:wpc="http://schemas.microsoft.com/office/word/2010/wordprocessingCanvas" xmlns:cx="http://schemas.microsoft.com/office/drawing/2014/chartex" xmlns:cx1="http://schemas.microsoft.com/office/drawing/2015/9/8/chartex" xmlns:cx2="http://schemas.microsoft.com/office/drawing/2015/10/21/chartex" xmlns:cx3="http://schemas.microsoft.com/office/drawing/2016/5/9/chartex" xmlns:cx4="http://schemas.microsoft.com/office/drawing/2016/5/10/chartex" xmlns:cx5="http://schemas.microsoft.com/office/drawing/2016/5/11/chartex" xmlns:cx6="http://schemas.microsoft.com/office/drawing/2016/5/12/chartex" xmlns:cx7="http://schemas.microsoft.com/office/drawing/2016/5/13/chartex" xmlns:cx8="http://schemas.microsoft.com/office/drawing/2016/5/14/chartex" xmlns:mc="http://schemas.openxmlformats.org/markup-compatibility/2006" xmlns:aink="http://schemas.microsoft.com/office/drawing/2016/ink" xmlns:am3d="http://schemas.microsoft.com/office/drawing/2017/model3d" xmlns:o="urn:schemas-microsoft-com:office:office" xmlns:r="http://schemas.openxmlformats.org/officeDocument/2006/relationships" xmlns:m="http://schemas.openxmlformats.org/officeDocument/2006/math" xmlns:v="urn:schemas-microsoft-com:vml" xmlns:wp14="http://schemas.microsoft.com/office/word/2010/wordprocessingDrawing" xmlns:wp="http://schemas.openxmlformats.org/drawingml/2006/wordprocessingDrawing" xmlns:w10="urn:schemas-microsoft-com:office:word" xmlns:w="http://schemas.openxmlformats.org/wordprocessingml/2006/main" xmlns:w14="http://schemas.microsoft.com/office/word/2010/wordml" xmlns:w15="http://schemas.microsoft.com/office/word/2012/wordml" xmlns:w16cex="http://schemas.microsoft.com/office/word/2018/wordml/cex" xmlns:w16cid="http://schemas.microsoft.com/office/word/2016/wordml/cid" xmlns:w16="http://schemas.microsoft.com/office/word/2018/wordml" xmlns:w16sdtdh="http://schemas.microsoft.com/office/word/2020/wordml/sdtdatahash" xmlns:w16se="http://schemas.microsoft.com/office/word/2015/wordml/symex" xmlns:wpg="http://schemas.microsoft.com/office/word/2010/wordprocessingGroup" xmlns:wpi="http://schemas.microsoft.com/office/word/2010/wordprocessingInk" xmlns:wne="http://schemas.microsoft.com/office/word/2006/wordml" xmlns:wps="http://schemas.microsoft.com/office/word/2010/wordprocessingShape" mc:Ignorable="w14 w15 w16se w16cid w16 w16cex w16sdtdh wp14">
   <w:abstractNum w:abstractNumId="0" w15:restartNumberingAfterBreak="0">
     <w:nsid w:val="0C8506BC"/>
     <w:multiLevelType w:val="hybridMultilevel"/>
@@ -2501,26 +2513,26 @@
       </w:pPr>
     </w:lvl>
   </w:abstractNum>
-  <w:num w:numId="1" w16cid:durableId="219902021">
+  <w:num w:numId="1">
     <w:abstractNumId w:val="3"/>
   </w:num>
-  <w:num w:numId="2" w16cid:durableId="1017150750">
+  <w:num w:numId="2">
     <w:abstractNumId w:val="0"/>
   </w:num>
-  <w:num w:numId="3" w16cid:durableId="1813718140">
+  <w:num w:numId="3">
     <w:abstractNumId w:val="4"/>
   </w:num>
-  <w:num w:numId="4" w16cid:durableId="773212086">
+  <w:num w:numId="4">
     <w:abstractNumId w:val="2"/>
   </w:num>
-  <w:num w:numId="5" w16cid:durableId="989675215">
+  <w:num w:numId="5">
     <w:abstractNumId w:val="1"/>
   </w:num>
 </w:numbering>
 </file>
 
 <file path=word/styles.xml><?xml version="1.0" encoding="utf-8"?>
-<w:styles xmlns:mc="http://schemas.openxmlformats.org/markup-compatibility/2006" xmlns:r="http://schemas.openxmlformats.org/officeDocument/2006/relationships" xmlns:w="http://schemas.openxmlformats.org/wordprocessingml/2006/main" xmlns:w14="http://schemas.microsoft.com/office/word/2010/wordml" xmlns:w15="http://schemas.microsoft.com/office/word/2012/wordml" xmlns:w16cex="http://schemas.microsoft.com/office/word/2018/wordml/cex" xmlns:w16cid="http://schemas.microsoft.com/office/word/2016/wordml/cid" xmlns:w16="http://schemas.microsoft.com/office/word/2018/wordml" xmlns:w16du="http://schemas.microsoft.com/office/word/2023/wordml/word16du" xmlns:w16sdtdh="http://schemas.microsoft.com/office/word/2020/wordml/sdtdatahash" xmlns:w16sdtfl="http://schemas.microsoft.com/office/word/2024/wordml/sdtformatlock" xmlns:w16se="http://schemas.microsoft.com/office/word/2015/wordml/symex" mc:Ignorable="w14 w15 w16se w16cid w16 w16cex w16sdtdh w16sdtfl w16du">
+<w:styles xmlns:mc="http://schemas.openxmlformats.org/markup-compatibility/2006" xmlns:r="http://schemas.openxmlformats.org/officeDocument/2006/relationships" xmlns:w="http://schemas.openxmlformats.org/wordprocessingml/2006/main" xmlns:w14="http://schemas.microsoft.com/office/word/2010/wordml" xmlns:w15="http://schemas.microsoft.com/office/word/2012/wordml" xmlns:w16cex="http://schemas.microsoft.com/office/word/2018/wordml/cex" xmlns:w16cid="http://schemas.microsoft.com/office/word/2016/wordml/cid" xmlns:w16="http://schemas.microsoft.com/office/word/2018/wordml" xmlns:w16sdtdh="http://schemas.microsoft.com/office/word/2020/wordml/sdtdatahash" xmlns:w16se="http://schemas.microsoft.com/office/word/2015/wordml/symex" mc:Ignorable="w14 w15 w16se w16cid w16 w16cex w16sdtdh">
   <w:docDefaults>
     <w:rPrDefault>
       <w:rPr>

</xml_diff>